<commit_message>
Complemento ao arquivo "Requisitos.docx".
</commit_message>
<xml_diff>
--- a/Requisitos.docx
+++ b/Requisitos.docx
@@ -34,13 +34,7 @@
         <w:ind w:left="851" w:hanging="284"/>
       </w:pPr>
       <w:r>
-        <w:t xml:space="preserve">A </w:t>
-      </w:r>
-      <w:r>
-        <w:t>solução deverá ser</w:t>
-      </w:r>
-      <w:r>
-        <w:t xml:space="preserve"> resiliente;</w:t>
+        <w:t>A solução deverá ser resiliente;</w:t>
       </w:r>
     </w:p>
     <w:p>
@@ -90,14 +84,7 @@
           <w:i/>
           <w:iCs/>
         </w:rPr>
-        <w:t>L</w:t>
-      </w:r>
-      <w:r>
-        <w:rPr>
-          <w:i/>
-          <w:iCs/>
-        </w:rPr>
-        <w:t>ock</w:t>
+        <w:t>Lock</w:t>
       </w:r>
       <w:proofErr w:type="spellEnd"/>
       <w:r>
@@ -105,27 +92,10 @@
           <w:i/>
           <w:iCs/>
         </w:rPr>
-        <w:t>-</w:t>
+        <w:t>-In</w:t>
       </w:r>
       <w:r>
-        <w:rPr>
-          <w:i/>
-          <w:iCs/>
-        </w:rPr>
-        <w:t>I</w:t>
-      </w:r>
-      <w:r>
-        <w:rPr>
-          <w:i/>
-          <w:iCs/>
-        </w:rPr>
-        <w:t>n</w:t>
-      </w:r>
-      <w:r>
-        <w:t xml:space="preserve"> (</w:t>
-      </w:r>
-      <w:r>
-        <w:t>a</w:t>
+        <w:t xml:space="preserve"> (a</w:t>
       </w:r>
       <w:r>
         <w:t>prisionamento tecnológico</w:t>
@@ -173,10 +143,7 @@
         <w:t>Dicionário</w:t>
       </w:r>
       <w:r>
-        <w:t xml:space="preserve"> </w:t>
-      </w:r>
-      <w:r>
-        <w:t>(</w:t>
+        <w:t xml:space="preserve"> (</w:t>
       </w:r>
       <w:r>
         <w:t>Linguagem Ubíqua</w:t>
@@ -803,7 +770,7 @@
               </w:rPr>
             </w:pPr>
             <w:r>
-              <w:t>Demandas de um solucionador específico, listadas por ordem de prioridade e prazo.</w:t>
+              <w:t>Demandas de um solucionador específico.</w:t>
             </w:r>
           </w:p>
         </w:tc>
@@ -870,7 +837,7 @@
               <w:t>o</w:t>
             </w:r>
             <w:r>
-              <w:t>, que ainda não foram distribuídas para um solucionador, listadas por ordem de prioridade e prazo.</w:t>
+              <w:t>, que ainda não foram distribuídas para um solucionador.</w:t>
             </w:r>
           </w:p>
         </w:tc>
@@ -1617,6 +1584,14 @@
               <w:t>Alterar o solucionador responsável pelo atendimento de uma demanda.</w:t>
             </w:r>
           </w:p>
+          <w:p>
+            <w:pPr>
+              <w:ind w:firstLine="0"/>
+            </w:pPr>
+            <w:r>
+              <w:t>Demanda deve estar ativa.</w:t>
+            </w:r>
+          </w:p>
         </w:tc>
         <w:tc>
           <w:tcPr>
@@ -1683,6 +1658,15 @@
               <w:t xml:space="preserve"> ou na fila de outro solucionador.</w:t>
             </w:r>
           </w:p>
+          <w:p>
+            <w:pPr>
+              <w:ind w:firstLine="0"/>
+            </w:pPr>
+            <w:r>
+              <w:lastRenderedPageBreak/>
+              <w:t>Demanda deve estar ativa.</w:t>
+            </w:r>
+          </w:p>
         </w:tc>
         <w:tc>
           <w:tcPr>
@@ -1695,6 +1679,7 @@
               <w:jc w:val="center"/>
             </w:pPr>
             <w:r>
+              <w:lastRenderedPageBreak/>
               <w:t>Solucionador do departamento</w:t>
             </w:r>
           </w:p>
@@ -1717,7 +1702,6 @@
               </w:rPr>
             </w:pPr>
             <w:r>
-              <w:lastRenderedPageBreak/>
               <w:t>Rejeitar Demanda</w:t>
             </w:r>
           </w:p>
@@ -1745,6 +1729,14 @@
             </w:r>
             <w:r>
               <w:t>.</w:t>
+            </w:r>
+          </w:p>
+          <w:p>
+            <w:pPr>
+              <w:ind w:firstLine="0"/>
+            </w:pPr>
+            <w:r>
+              <w:t>Demanda deve estar ativa.</w:t>
             </w:r>
           </w:p>
         </w:tc>
@@ -1801,6 +1793,14 @@
               <w:t>.</w:t>
             </w:r>
           </w:p>
+          <w:p>
+            <w:pPr>
+              <w:ind w:firstLine="0"/>
+            </w:pPr>
+            <w:r>
+              <w:t>Demanda deve estar ativa.</w:t>
+            </w:r>
+          </w:p>
         </w:tc>
         <w:tc>
           <w:tcPr>
@@ -1858,6 +1858,14 @@
               <w:t>. Ex.: Decisão do solicitante; Demanda improcedente.</w:t>
             </w:r>
           </w:p>
+          <w:p>
+            <w:pPr>
+              <w:ind w:firstLine="0"/>
+            </w:pPr>
+            <w:r>
+              <w:t>Demanda deve estar ativa.</w:t>
+            </w:r>
+          </w:p>
         </w:tc>
         <w:tc>
           <w:tcPr>
@@ -1909,6 +1917,20 @@
               <w:t>Abrir nova demanda relacionada à uma demanda respondida ou cancelada.</w:t>
             </w:r>
           </w:p>
+          <w:p>
+            <w:pPr>
+              <w:ind w:firstLine="0"/>
+            </w:pPr>
+            <w:r>
+              <w:t xml:space="preserve">Demanda deve estar </w:t>
+            </w:r>
+            <w:r>
+              <w:t>inativa, mas não pode ter sido cancelada pelo solicitante</w:t>
+            </w:r>
+            <w:r>
+              <w:t>.</w:t>
+            </w:r>
+          </w:p>
         </w:tc>
         <w:tc>
           <w:tcPr>
@@ -1955,6 +1977,14 @@
             </w:pPr>
             <w:r>
               <w:t>Ação corretiva em caso de erro na resposta ou cancelamento de uma demanda.</w:t>
+            </w:r>
+          </w:p>
+          <w:p>
+            <w:pPr>
+              <w:ind w:firstLine="0"/>
+            </w:pPr>
+            <w:r>
+              <w:t>Demanda deve estar inativa, mas não pode ter sido cancelada pelo solicitante.</w:t>
             </w:r>
           </w:p>
         </w:tc>
@@ -1990,19 +2020,7 @@
     </w:p>
     <w:p>
       <w:r>
-        <w:t xml:space="preserve">O elemento descrito neste quadro representa </w:t>
-      </w:r>
-      <w:r>
-        <w:t>um</w:t>
-      </w:r>
-      <w:r>
-        <w:t xml:space="preserve"> requisito funciona</w:t>
-      </w:r>
-      <w:r>
-        <w:t>l</w:t>
-      </w:r>
-      <w:r>
-        <w:t xml:space="preserve"> do sistema:</w:t>
+        <w:t>O elemento descrito neste quadro representa um requisito funcional do sistema:</w:t>
       </w:r>
     </w:p>
     <w:p>
@@ -2087,9 +2105,6 @@
           <w:p>
             <w:pPr>
               <w:ind w:firstLine="0"/>
-              <w:rPr>
-                <w:u w:val="single"/>
-              </w:rPr>
             </w:pPr>
             <w:r>
               <w:t xml:space="preserve">Identificar qual solucionador será o responsável pela demanda aberta, considerando quem são os usuários </w:t>
@@ -2099,6 +2114,26 @@
             </w:r>
             <w:r>
               <w:t xml:space="preserve"> como solucionadores para a atividade em questão e, caso haja mais de um, quem está menos atarefado</w:t>
+            </w:r>
+            <w:r>
+              <w:t>.</w:t>
+            </w:r>
+          </w:p>
+          <w:p>
+            <w:pPr>
+              <w:ind w:firstLine="0"/>
+            </w:pPr>
+            <w:r>
+              <w:t xml:space="preserve">Demanda deve estar na situação </w:t>
+            </w:r>
+            <w:r>
+              <w:t>“</w:t>
+            </w:r>
+            <w:r>
+              <w:t>Aguardando Distribuição</w:t>
+            </w:r>
+            <w:r>
+              <w:t>”</w:t>
             </w:r>
             <w:r>
               <w:t>.</w:t>
@@ -2131,13 +2166,13 @@
         <w:tblLook w:val="04A0" w:firstRow="1" w:lastRow="0" w:firstColumn="1" w:lastColumn="0" w:noHBand="0" w:noVBand="1"/>
       </w:tblPr>
       <w:tblGrid>
-        <w:gridCol w:w="2405"/>
-        <w:gridCol w:w="8131"/>
+        <w:gridCol w:w="2263"/>
+        <w:gridCol w:w="8273"/>
       </w:tblGrid>
       <w:tr>
         <w:tc>
           <w:tcPr>
-            <w:tcW w:w="2405" w:type="dxa"/>
+            <w:tcW w:w="2263" w:type="dxa"/>
             <w:vAlign w:val="center"/>
           </w:tcPr>
           <w:p>
@@ -2156,7 +2191,7 @@
         </w:tc>
         <w:tc>
           <w:tcPr>
-            <w:tcW w:w="8131" w:type="dxa"/>
+            <w:tcW w:w="8273" w:type="dxa"/>
           </w:tcPr>
           <w:p>
             <w:pPr>
@@ -2176,7 +2211,7 @@
       <w:tr>
         <w:tc>
           <w:tcPr>
-            <w:tcW w:w="2405" w:type="dxa"/>
+            <w:tcW w:w="2263" w:type="dxa"/>
             <w:vAlign w:val="center"/>
           </w:tcPr>
           <w:p>
@@ -2190,7 +2225,7 @@
         </w:tc>
         <w:tc>
           <w:tcPr>
-            <w:tcW w:w="8131" w:type="dxa"/>
+            <w:tcW w:w="8273" w:type="dxa"/>
           </w:tcPr>
           <w:p>
             <w:pPr>
@@ -2217,7 +2252,7 @@
       <w:tr>
         <w:tc>
           <w:tcPr>
-            <w:tcW w:w="2405" w:type="dxa"/>
+            <w:tcW w:w="2263" w:type="dxa"/>
             <w:vAlign w:val="center"/>
           </w:tcPr>
           <w:p>
@@ -2231,7 +2266,7 @@
         </w:tc>
         <w:tc>
           <w:tcPr>
-            <w:tcW w:w="8131" w:type="dxa"/>
+            <w:tcW w:w="8273" w:type="dxa"/>
           </w:tcPr>
           <w:p>
             <w:pPr>
@@ -2249,7 +2284,7 @@
       <w:tr>
         <w:tc>
           <w:tcPr>
-            <w:tcW w:w="2405" w:type="dxa"/>
+            <w:tcW w:w="2263" w:type="dxa"/>
             <w:vAlign w:val="center"/>
           </w:tcPr>
           <w:p>
@@ -2266,7 +2301,7 @@
         </w:tc>
         <w:tc>
           <w:tcPr>
-            <w:tcW w:w="8131" w:type="dxa"/>
+            <w:tcW w:w="8273" w:type="dxa"/>
           </w:tcPr>
           <w:p>
             <w:pPr>
@@ -2299,7 +2334,7 @@
       <w:tr>
         <w:tc>
           <w:tcPr>
-            <w:tcW w:w="2405" w:type="dxa"/>
+            <w:tcW w:w="2263" w:type="dxa"/>
             <w:vAlign w:val="center"/>
           </w:tcPr>
           <w:p>
@@ -2319,7 +2354,7 @@
         </w:tc>
         <w:tc>
           <w:tcPr>
-            <w:tcW w:w="8131" w:type="dxa"/>
+            <w:tcW w:w="8273" w:type="dxa"/>
           </w:tcPr>
           <w:p>
             <w:pPr>
@@ -2343,14 +2378,15 @@
       <w:tr>
         <w:tc>
           <w:tcPr>
-            <w:tcW w:w="2405" w:type="dxa"/>
-            <w:vAlign w:val="center"/>
-          </w:tcPr>
-          <w:p>
-            <w:pPr>
-              <w:ind w:firstLine="0"/>
-            </w:pPr>
-            <w:r>
+            <w:tcW w:w="2263" w:type="dxa"/>
+            <w:vAlign w:val="center"/>
+          </w:tcPr>
+          <w:p>
+            <w:pPr>
+              <w:ind w:firstLine="0"/>
+            </w:pPr>
+            <w:r>
+              <w:lastRenderedPageBreak/>
               <w:t xml:space="preserve">Tipo de </w:t>
             </w:r>
             <w:r>
@@ -2360,7 +2396,7 @@
         </w:tc>
         <w:tc>
           <w:tcPr>
-            <w:tcW w:w="8131" w:type="dxa"/>
+            <w:tcW w:w="8273" w:type="dxa"/>
           </w:tcPr>
           <w:p>
             <w:pPr>
@@ -2399,7 +2435,7 @@
       <w:tr>
         <w:tc>
           <w:tcPr>
-            <w:tcW w:w="2405" w:type="dxa"/>
+            <w:tcW w:w="2263" w:type="dxa"/>
             <w:vAlign w:val="center"/>
           </w:tcPr>
           <w:p>
@@ -2413,7 +2449,7 @@
         </w:tc>
         <w:tc>
           <w:tcPr>
-            <w:tcW w:w="8131" w:type="dxa"/>
+            <w:tcW w:w="8273" w:type="dxa"/>
           </w:tcPr>
           <w:p>
             <w:pPr>
@@ -2428,15 +2464,14 @@
       <w:tr>
         <w:tc>
           <w:tcPr>
-            <w:tcW w:w="2405" w:type="dxa"/>
-            <w:vAlign w:val="center"/>
-          </w:tcPr>
-          <w:p>
-            <w:pPr>
-              <w:ind w:firstLine="0"/>
-            </w:pPr>
-            <w:r>
-              <w:lastRenderedPageBreak/>
+            <w:tcW w:w="2263" w:type="dxa"/>
+            <w:vAlign w:val="center"/>
+          </w:tcPr>
+          <w:p>
+            <w:pPr>
+              <w:ind w:firstLine="0"/>
+            </w:pPr>
+            <w:r>
               <w:t>Prazo</w:t>
             </w:r>
             <w:r>
@@ -2446,7 +2481,7 @@
         </w:tc>
         <w:tc>
           <w:tcPr>
-            <w:tcW w:w="8131" w:type="dxa"/>
+            <w:tcW w:w="8273" w:type="dxa"/>
           </w:tcPr>
           <w:p>
             <w:pPr>
@@ -3279,6 +3314,7 @@
               <w:ind w:firstLine="0"/>
             </w:pPr>
             <w:r>
+              <w:lastRenderedPageBreak/>
               <w:t>Atividade</w:t>
             </w:r>
           </w:p>
@@ -3408,7 +3444,6 @@
               <w:ind w:firstLine="0"/>
             </w:pPr>
             <w:r>
-              <w:lastRenderedPageBreak/>
               <w:t>Momento</w:t>
             </w:r>
             <w:r>
@@ -4816,7 +4851,7 @@
   <w:style w:type="paragraph" w:default="1" w:styleId="Normal">
     <w:name w:val="Normal"/>
     <w:qFormat/>
-    <w:rsid w:val="00E469AA"/>
+    <w:rsid w:val="00CB1543"/>
     <w:pPr>
       <w:spacing w:after="0" w:line="240" w:lineRule="auto"/>
       <w:ind w:firstLine="480"/>

</xml_diff>